<commit_message>
Some new files and text
</commit_message>
<xml_diff>
--- a/Lr1/Cvetkov_A_A_22ISz/ИиКТ_22_ИСз_Цветков_Андрей_Александрович_ЛР_1.docx
+++ b/Lr1/Cvetkov_A_A_22ISz/ИиКТ_22_ИСз_Цветков_Андрей_Александрович_ЛР_1.docx
@@ -1412,7 +1412,18 @@
           <w:highlight w:val="none"/>
           <w:vertAlign w:val="baseline"/>
         </w:rPr>
-        <w:t xml:space="preserve">м необходимо разбить его на разряды. Для этого можно разделить имеющееся число на 10 в двоичной системе. Получившуюся целую часть сохраним и умножим на 10. Теперь вычтем из исходного числа новое и получим остаток от деления на 10. Это и будет младший разряд</w:t>
+        <w:t xml:space="preserve">м</w:t>
+      </w:r>
+      <w:r>
+        <w:rPr>
+          <w:rFonts w:ascii="Times New Roman" w:hAnsi="Times New Roman" w:cs="Times New Roman"/>
+          <w:b w:val="0"/>
+          <w:sz w:val="28"/>
+          <w:szCs w:val="20"/>
+          <w:highlight w:val="none"/>
+          <w:vertAlign w:val="baseline"/>
+        </w:rPr>
+        <w:t xml:space="preserve"> необходимо разбить его на разряды. Для этого можно разделить имеющееся число на 10 в двоичной системе. Получившуюся целую часть сохраним и умножим на 10. Теперь вычтем из исходного числа новое и получим остаток от деления на 10. Это и будет младший разряд</w:t>
       </w:r>
       <w:r>
         <w:rPr>
@@ -2385,10 +2396,7 @@
         </w:rPr>
       </w:r>
       <w:r/>
-    </w:p>
-    <w:p>
-      <w:pPr>
-        <w:shd w:val="nil" w:color="auto"/>
+      <w:r>
         <w:rPr>
           <w:rFonts w:ascii="Times New Roman" w:hAnsi="Times New Roman" w:cs="Times New Roman"/>
           <w:b w:val="0"/>
@@ -2397,29 +2405,7 @@
           <w:highlight w:val="none"/>
           <w:vertAlign w:val="baseline"/>
         </w:rPr>
-      </w:pPr>
-      <w:r>
-        <w:rPr>
-          <w:rFonts w:ascii="Times New Roman" w:hAnsi="Times New Roman" w:cs="Times New Roman"/>
-          <w:b w:val="0"/>
-          <w:sz w:val="28"/>
-          <w:szCs w:val="20"/>
-          <w:highlight w:val="none"/>
-          <w:vertAlign w:val="baseline"/>
-        </w:rPr>
-        <w:br w:type="page" w:clear="all"/>
-      </w:r>
-      <w:r>
-        <w:rPr>
-          <w:rFonts w:ascii="Times New Roman" w:hAnsi="Times New Roman" w:cs="Times New Roman"/>
-          <w:b w:val="0"/>
-          <w:sz w:val="28"/>
-          <w:szCs w:val="20"/>
-          <w:highlight w:val="none"/>
-          <w:vertAlign w:val="baseline"/>
-        </w:rPr>
-      </w:r>
-      <w:r/>
+      </w:r>
     </w:p>
     <w:p>
       <w:pPr>
@@ -2511,7 +2497,7 @@
           <mc:Choice Requires="wpg">
             <w:drawing>
               <wp:inline xmlns:wp="http://schemas.openxmlformats.org/drawingml/2006/wordprocessingDrawing" distT="0" distB="0" distL="0" distR="0">
-                <wp:extent cx="4933950" cy="7191375"/>
+                <wp:extent cx="3607140" cy="5257511"/>
                 <wp:effectExtent l="0" t="0" r="0" b="0"/>
                 <wp:docPr id="2" name="" hidden="0"/>
                 <wp:cNvGraphicFramePr>
@@ -2532,9 +2518,9 @@
                         <a:stretch/>
                       </pic:blipFill>
                       <pic:spPr bwMode="auto">
-                        <a:xfrm>
+                        <a:xfrm flipH="0" flipV="0">
                           <a:off x="0" y="0"/>
-                          <a:ext cx="4933949" cy="7191374"/>
+                          <a:ext cx="3607139" cy="5257510"/>
                         </a:xfrm>
                         <a:prstGeom prst="rect">
                           <a:avLst/>
@@ -2564,7 +2550,7 @@
                   <v:f eqn="sum @10 21600 0"/>
                 </v:formulas>
               </v:shapetype>
-              <v:shape id="_x0000_i1" o:spid="_x0000_s1" type="#_x0000_t75" style="mso-wrap-distance-left:0.0pt;mso-wrap-distance-top:0.0pt;mso-wrap-distance-right:0.0pt;mso-wrap-distance-bottom:0.0pt;width:388.5pt;height:566.2pt;" stroked="false">
+              <v:shape id="_x0000_i1" o:spid="_x0000_s1" type="#_x0000_t75" style="mso-wrap-distance-left:0.0pt;mso-wrap-distance-top:0.0pt;mso-wrap-distance-right:0.0pt;mso-wrap-distance-bottom:0.0pt;width:284.0pt;height:414.0pt;" stroked="false">
                 <v:path textboxrect="0,0,0,0"/>
                 <v:imagedata r:id="rId13" o:title=""/>
               </v:shape>
@@ -2573,10 +2559,7 @@
         </mc:AlternateContent>
       </w:r>
       <w:r/>
-    </w:p>
-    <w:p>
-      <w:pPr>
-        <w:shd w:val="nil"/>
+      <w:r>
         <w:rPr>
           <w:rFonts w:ascii="Times New Roman" w:hAnsi="Times New Roman" w:cs="Times New Roman"/>
           <w:b w:val="0"/>
@@ -2585,7 +2568,8 @@
           <w:highlight w:val="none"/>
           <w:vertAlign w:val="baseline"/>
         </w:rPr>
-      </w:pPr>
+        <w:br w:type="page" w:clear="all"/>
+      </w:r>
       <w:r>
         <w:rPr>
           <w:rFonts w:ascii="Times New Roman" w:hAnsi="Times New Roman" w:cs="Times New Roman"/>
@@ -2595,8 +2579,8 @@
           <w:highlight w:val="none"/>
           <w:vertAlign w:val="baseline"/>
         </w:rPr>
-        <w:br w:type="page" w:clear="all"/>
-      </w:r>
+      </w:r>
+      <w:r/>
       <w:r>
         <w:rPr>
           <w:rFonts w:ascii="Times New Roman" w:hAnsi="Times New Roman" w:cs="Times New Roman"/>
@@ -2798,55 +2782,16 @@
           <w:sz w:val="28"/>
           <w:szCs w:val="20"/>
         </w:rPr>
-        <w:t xml:space="preserve">В ходе работы были получены знания о составлении блок-схем к алгоритмам. Мною был разработан алгоритм для решения поставленной задачи перевода числа из двоичной системы счисления в десятичную. Также по данному алгоритму были построены две блок-схемы: основная описывающая общий порядок действий, и вспомогательная для вычисления разряда числа. </w:t>
-      </w:r>
-      <w:r>
-        <w:rPr>
-          <w:rFonts w:ascii="Times New Roman" w:hAnsi="Times New Roman" w:cs="Times New Roman"/>
-          <w:b w:val="0"/>
-          <w:sz w:val="28"/>
-          <w:szCs w:val="20"/>
-          <w:highlight w:val="none"/>
-        </w:rPr>
-      </w:r>
-    </w:p>
-    <w:p>
-      <w:pPr>
-        <w:rPr>
-          <w:rFonts w:ascii="Times New Roman" w:hAnsi="Times New Roman" w:cs="Times New Roman"/>
-          <w:b w:val="0"/>
-          <w:sz w:val="28"/>
-          <w:szCs w:val="20"/>
-          <w:highlight w:val="none"/>
-        </w:rPr>
-      </w:pPr>
-      <w:r>
-        <w:rPr>
-          <w:rFonts w:ascii="Times New Roman" w:hAnsi="Times New Roman" w:cs="Times New Roman"/>
-          <w:b w:val="0"/>
-          <w:sz w:val="28"/>
-          <w:szCs w:val="20"/>
-        </w:rPr>
-        <w:t xml:space="preserve">По разработанному алгоритму и блок схемам была написана программа на языке Pascal</w:t>
-      </w:r>
-      <w:r>
-        <w:rPr>
-          <w:rFonts w:ascii="Times New Roman" w:hAnsi="Times New Roman" w:cs="Times New Roman"/>
-          <w:b w:val="0"/>
-          <w:sz w:val="28"/>
-          <w:szCs w:val="20"/>
-        </w:rPr>
-        <w:t xml:space="preserve">. </w:t>
-      </w:r>
-      <w:r>
-        <w:rPr>
-          <w:rFonts w:ascii="Times New Roman" w:hAnsi="Times New Roman" w:cs="Times New Roman"/>
-          <w:b w:val="0"/>
-          <w:sz w:val="28"/>
-          <w:szCs w:val="20"/>
-          <w:highlight w:val="none"/>
-        </w:rPr>
-        <w:t xml:space="preserve">Листинг и результат работы программы представлены в Приложении 1.</w:t>
+        <w:t xml:space="preserve">В ходе работы были получены знания о составлении блок-схем к алгоритмам. Мною был разраб</w:t>
+      </w:r>
+      <w:r>
+        <w:rPr>
+          <w:rFonts w:ascii="Times New Roman" w:hAnsi="Times New Roman" w:cs="Times New Roman"/>
+          <w:b w:val="0"/>
+          <w:sz w:val="28"/>
+          <w:szCs w:val="20"/>
+        </w:rPr>
+        <w:t xml:space="preserve">отан алгоритм для решения поставленной задачи перевода числа из двоичной системы счисления в десятичную. Также по данному алгоритму были построены две блок-схемы: основная описывающая общий порядок действий, и вспомогательная для вычисления разряда числа. </w:t>
       </w:r>
       <w:r>
         <w:rPr>
@@ -2861,79 +2806,105 @@
     </w:p>
     <w:p>
       <w:pPr>
-        <w:shd w:val="nil"/>
-        <w:rPr>
-          <w:rFonts w:ascii="Times New Roman" w:hAnsi="Times New Roman" w:cs="Times New Roman"/>
-          <w:b w:val="0"/>
-          <w:sz w:val="28"/>
-          <w:szCs w:val="20"/>
-        </w:rPr>
-      </w:pPr>
-      <w:r>
-        <w:rPr>
-          <w:rFonts w:ascii="Times New Roman" w:hAnsi="Times New Roman" w:cs="Times New Roman"/>
-          <w:b w:val="0"/>
-          <w:sz w:val="28"/>
-          <w:szCs w:val="20"/>
-        </w:rPr>
-        <w:br w:type="page" w:clear="all"/>
-      </w:r>
-      <w:r>
-        <w:rPr>
-          <w:rFonts w:ascii="Times New Roman" w:hAnsi="Times New Roman" w:cs="Times New Roman"/>
-          <w:b w:val="0"/>
-          <w:sz w:val="28"/>
-          <w:szCs w:val="20"/>
-        </w:rPr>
-      </w:r>
-    </w:p>
-    <w:p>
-      <w:pPr>
-        <w:rPr>
-          <w:rFonts w:ascii="Times New Roman" w:hAnsi="Times New Roman" w:cs="Times New Roman"/>
-          <w:b w:val="0"/>
-          <w:sz w:val="28"/>
-          <w:szCs w:val="20"/>
-        </w:rPr>
-      </w:pPr>
-      <w:r>
-        <w:rPr>
-          <w:rFonts w:ascii="Times New Roman" w:hAnsi="Times New Roman" w:cs="Times New Roman"/>
-          <w:b w:val="0"/>
-          <w:sz w:val="28"/>
-          <w:szCs w:val="20"/>
-        </w:rPr>
-      </w:r>
-      <w:r>
-        <w:rPr>
-          <w:b/>
-          <w:sz w:val="28"/>
-        </w:rPr>
-        <w:t xml:space="preserve">Приложение 1</w:t>
+        <w:rPr>
+          <w:rFonts w:ascii="Times New Roman" w:hAnsi="Times New Roman" w:cs="Times New Roman"/>
+          <w:b w:val="0"/>
+          <w:sz w:val="28"/>
+          <w:szCs w:val="20"/>
+          <w:highlight w:val="none"/>
+        </w:rPr>
+      </w:pPr>
+      <w:r>
+        <w:rPr>
+          <w:rFonts w:ascii="Times New Roman" w:hAnsi="Times New Roman" w:cs="Times New Roman"/>
+          <w:b w:val="0"/>
+          <w:sz w:val="28"/>
+          <w:szCs w:val="20"/>
+        </w:rPr>
+        <w:t xml:space="preserve">По разработанному алгоритму и блок схемам была написана программа на языке Pascal</w:t>
+      </w:r>
+      <w:r>
+        <w:rPr>
+          <w:rFonts w:ascii="Times New Roman" w:hAnsi="Times New Roman" w:cs="Times New Roman"/>
+          <w:b w:val="0"/>
+          <w:sz w:val="28"/>
+          <w:szCs w:val="20"/>
+        </w:rPr>
+        <w:t xml:space="preserve">. </w:t>
+      </w:r>
+      <w:r>
+        <w:rPr>
+          <w:rFonts w:ascii="Times New Roman" w:hAnsi="Times New Roman" w:cs="Times New Roman"/>
+          <w:b w:val="0"/>
+          <w:sz w:val="28"/>
+          <w:szCs w:val="20"/>
+          <w:highlight w:val="none"/>
+        </w:rPr>
+        <w:t xml:space="preserve">Листинг и результат работы программы представлены в Приложении 1.</w:t>
+      </w:r>
+      <w:r>
+        <w:rPr>
+          <w:rFonts w:ascii="Times New Roman" w:hAnsi="Times New Roman" w:cs="Times New Roman"/>
+          <w:b w:val="0"/>
+          <w:sz w:val="28"/>
+          <w:szCs w:val="20"/>
+          <w:highlight w:val="none"/>
+        </w:rPr>
       </w:r>
       <w:r/>
     </w:p>
     <w:p>
-      <w:r>
-        <w:rPr>
-          <w:rFonts w:ascii="Times New Roman" w:hAnsi="Times New Roman" w:cs="Times New Roman"/>
-          <w:b w:val="0"/>
-          <w:sz w:val="28"/>
-          <w:szCs w:val="20"/>
-        </w:rPr>
-        <w:t xml:space="preserve">var a,b,c,d,e,r,n,m,x:int64;</w:t>
+      <w:pPr>
+        <w:shd w:val="nil" w:color="auto"/>
+        <w:rPr>
+          <w:rFonts w:ascii="Times New Roman" w:hAnsi="Times New Roman" w:cs="Times New Roman"/>
+          <w:b w:val="0"/>
+          <w:sz w:val="28"/>
+          <w:szCs w:val="20"/>
+        </w:rPr>
+      </w:pPr>
+      <w:r>
+        <w:rPr>
+          <w:rFonts w:ascii="Times New Roman" w:hAnsi="Times New Roman" w:cs="Times New Roman"/>
+          <w:b w:val="0"/>
+          <w:sz w:val="28"/>
+          <w:szCs w:val="20"/>
+        </w:rPr>
+        <w:br w:type="page" w:clear="all"/>
+      </w:r>
+      <w:r>
+        <w:rPr>
+          <w:rFonts w:ascii="Times New Roman" w:hAnsi="Times New Roman" w:cs="Times New Roman"/>
+          <w:b w:val="0"/>
+          <w:sz w:val="28"/>
+          <w:szCs w:val="20"/>
+        </w:rPr>
       </w:r>
       <w:r/>
     </w:p>
     <w:p>
-      <w:r>
-        <w:rPr>
-          <w:rFonts w:ascii="Times New Roman" w:hAnsi="Times New Roman" w:cs="Times New Roman"/>
-          <w:b w:val="0"/>
-          <w:sz w:val="28"/>
-          <w:szCs w:val="20"/>
-        </w:rPr>
-        <w:t xml:space="preserve">begin</w:t>
+      <w:pPr>
+        <w:rPr>
+          <w:rFonts w:ascii="Times New Roman" w:hAnsi="Times New Roman" w:cs="Times New Roman"/>
+          <w:b w:val="0"/>
+          <w:sz w:val="28"/>
+          <w:szCs w:val="20"/>
+        </w:rPr>
+      </w:pPr>
+      <w:r>
+        <w:rPr>
+          <w:rFonts w:ascii="Times New Roman" w:hAnsi="Times New Roman" w:cs="Times New Roman"/>
+          <w:b w:val="0"/>
+          <w:sz w:val="28"/>
+          <w:szCs w:val="20"/>
+        </w:rPr>
+      </w:r>
+      <w:r>
+        <w:rPr>
+          <w:b/>
+          <w:sz w:val="28"/>
+        </w:rPr>
+        <w:t xml:space="preserve">Приложение 1</w:t>
       </w:r>
       <w:r/>
     </w:p>
@@ -2945,7 +2916,7 @@
           <w:sz w:val="28"/>
           <w:szCs w:val="20"/>
         </w:rPr>
-        <w:t xml:space="preserve">readln(a);</w:t>
+        <w:t xml:space="preserve">var a,b,c,d,e,r,n,m,x:int64;</w:t>
       </w:r>
       <w:r/>
     </w:p>
@@ -2957,7 +2928,7 @@
           <w:sz w:val="28"/>
           <w:szCs w:val="20"/>
         </w:rPr>
-        <w:t xml:space="preserve">n:=0;</w:t>
+        <w:t xml:space="preserve">begin</w:t>
       </w:r>
       <w:r/>
     </w:p>
@@ -2969,7 +2940,7 @@
           <w:sz w:val="28"/>
           <w:szCs w:val="20"/>
         </w:rPr>
-        <w:t xml:space="preserve">x:=0;</w:t>
+        <w:t xml:space="preserve">readln(a);</w:t>
       </w:r>
       <w:r/>
     </w:p>
@@ -2981,7 +2952,7 @@
           <w:sz w:val="28"/>
           <w:szCs w:val="20"/>
         </w:rPr>
-        <w:t xml:space="preserve">c:=a;</w:t>
+        <w:t xml:space="preserve">n:=0;</w:t>
       </w:r>
       <w:r/>
     </w:p>
@@ -2993,7 +2964,7 @@
           <w:sz w:val="28"/>
           <w:szCs w:val="20"/>
         </w:rPr>
-        <w:t xml:space="preserve">e:=0;</w:t>
+        <w:t xml:space="preserve">x:=0;</w:t>
       </w:r>
       <w:r/>
     </w:p>
@@ -3005,7 +2976,7 @@
           <w:sz w:val="28"/>
           <w:szCs w:val="20"/>
         </w:rPr>
-        <w:t xml:space="preserve">r:=1;</w:t>
+        <w:t xml:space="preserve">c:=a;</w:t>
       </w:r>
       <w:r/>
     </w:p>
@@ -3017,7 +2988,7 @@
           <w:sz w:val="28"/>
           <w:szCs w:val="20"/>
         </w:rPr>
-        <w:t xml:space="preserve">while c&lt;&gt;0 do</w:t>
+        <w:t xml:space="preserve">e:=0;</w:t>
       </w:r>
       <w:r/>
     </w:p>
@@ -3029,7 +3000,7 @@
           <w:sz w:val="28"/>
           <w:szCs w:val="20"/>
         </w:rPr>
-        <w:t xml:space="preserve">begin</w:t>
+        <w:t xml:space="preserve">r:=1;</w:t>
       </w:r>
       <w:r/>
     </w:p>
@@ -3041,7 +3012,7 @@
           <w:sz w:val="28"/>
           <w:szCs w:val="20"/>
         </w:rPr>
-        <w:t xml:space="preserve">n:=n+1;</w:t>
+        <w:t xml:space="preserve">while c&lt;&gt;0 do</w:t>
       </w:r>
       <w:r/>
     </w:p>
@@ -3053,7 +3024,7 @@
           <w:sz w:val="28"/>
           <w:szCs w:val="20"/>
         </w:rPr>
-        <w:t xml:space="preserve">b:=c;</w:t>
+        <w:t xml:space="preserve">begin</w:t>
       </w:r>
       <w:r/>
     </w:p>
@@ -3065,7 +3036,7 @@
           <w:sz w:val="28"/>
           <w:szCs w:val="20"/>
         </w:rPr>
-        <w:t xml:space="preserve">c:=b div 10;</w:t>
+        <w:t xml:space="preserve">n:=n+1;</w:t>
       </w:r>
       <w:r/>
     </w:p>
@@ -3077,7 +3048,7 @@
           <w:sz w:val="28"/>
           <w:szCs w:val="20"/>
         </w:rPr>
-        <w:t xml:space="preserve">d:=c*10;</w:t>
+        <w:t xml:space="preserve">b:=c;</w:t>
       </w:r>
       <w:r/>
     </w:p>
@@ -3089,7 +3060,7 @@
           <w:sz w:val="28"/>
           <w:szCs w:val="20"/>
         </w:rPr>
-        <w:t xml:space="preserve">e:=b-d;</w:t>
+        <w:t xml:space="preserve">c:=b div 10;</w:t>
       </w:r>
       <w:r/>
     </w:p>
@@ -3101,7 +3072,7 @@
           <w:sz w:val="28"/>
           <w:szCs w:val="20"/>
         </w:rPr>
-        <w:t xml:space="preserve">for m:=1 to n-1 do r:=r*2;</w:t>
+        <w:t xml:space="preserve">d:=c*10;</w:t>
       </w:r>
       <w:r/>
     </w:p>
@@ -3113,7 +3084,7 @@
           <w:sz w:val="28"/>
           <w:szCs w:val="20"/>
         </w:rPr>
-        <w:t xml:space="preserve">e:=e*r;</w:t>
+        <w:t xml:space="preserve">e:=b-d;</w:t>
       </w:r>
       <w:r/>
     </w:p>
@@ -3125,7 +3096,7 @@
           <w:sz w:val="28"/>
           <w:szCs w:val="20"/>
         </w:rPr>
-        <w:t xml:space="preserve">x:=x+e;</w:t>
+        <w:t xml:space="preserve">for m:=1 to n-1 do r:=r*2;</w:t>
       </w:r>
       <w:r/>
     </w:p>
@@ -3137,7 +3108,7 @@
           <w:sz w:val="28"/>
           <w:szCs w:val="20"/>
         </w:rPr>
-        <w:t xml:space="preserve">r:=1;</w:t>
+        <w:t xml:space="preserve">e:=e*r;</w:t>
       </w:r>
       <w:r/>
     </w:p>
@@ -3149,7 +3120,7 @@
           <w:sz w:val="28"/>
           <w:szCs w:val="20"/>
         </w:rPr>
-        <w:t xml:space="preserve">end;</w:t>
+        <w:t xml:space="preserve">x:=x+e;</w:t>
       </w:r>
       <w:r/>
     </w:p>
@@ -3161,7 +3132,7 @@
           <w:sz w:val="28"/>
           <w:szCs w:val="20"/>
         </w:rPr>
-        <w:t xml:space="preserve">writeln(a,' = ',x);</w:t>
+        <w:t xml:space="preserve">r:=1;</w:t>
       </w:r>
       <w:r/>
     </w:p>
@@ -3173,63 +3144,70 @@
           <w:sz w:val="28"/>
           <w:szCs w:val="20"/>
         </w:rPr>
-        <w:t xml:space="preserve">end.</w:t>
-      </w:r>
-      <w:r/>
-      <w:r>
-        <w:rPr>
-          <w:rFonts w:ascii="Times New Roman" w:hAnsi="Times New Roman" w:cs="Times New Roman"/>
-          <w:b w:val="0"/>
-          <w:sz w:val="28"/>
-          <w:szCs w:val="20"/>
-        </w:rPr>
-      </w:r>
-      <w:r>
-        <w:rPr>
-          <w:rFonts w:ascii="Times New Roman" w:hAnsi="Times New Roman" w:cs="Times New Roman"/>
-          <w:b w:val="0"/>
-          <w:sz w:val="28"/>
-          <w:szCs w:val="20"/>
-        </w:rPr>
-      </w:r>
-      <w:r/>
-      <w:r>
-        <w:rPr>
-          <w:rFonts w:ascii="Times New Roman" w:hAnsi="Times New Roman" w:cs="Times New Roman"/>
-          <w:b w:val="0"/>
-          <w:sz w:val="28"/>
-          <w:szCs w:val="20"/>
-        </w:rPr>
-      </w:r>
-    </w:p>
-    <w:p>
-      <w:pPr>
-        <w:rPr>
-          <w:rFonts w:ascii="Times New Roman" w:hAnsi="Times New Roman" w:cs="Times New Roman"/>
-          <w:b w:val="0"/>
-          <w:sz w:val="28"/>
-          <w:szCs w:val="20"/>
-        </w:rPr>
-      </w:pPr>
-      <w:r>
-        <w:rPr>
-          <w:rFonts w:ascii="Times New Roman" w:hAnsi="Times New Roman" w:cs="Times New Roman"/>
-          <w:b w:val="0"/>
-          <w:sz w:val="28"/>
-          <w:szCs w:val="20"/>
-        </w:rPr>
-      </w:r>
-      <w:r>
-        <w:rPr>
-          <w:rFonts w:ascii="Times New Roman" w:hAnsi="Times New Roman" w:cs="Times New Roman"/>
-          <w:b w:val="0"/>
-          <w:sz w:val="28"/>
-          <w:szCs w:val="20"/>
-        </w:rPr>
+        <w:t xml:space="preserve">end;</w:t>
       </w:r>
       <w:r/>
     </w:p>
     <w:p>
+      <w:r>
+        <w:rPr>
+          <w:rFonts w:ascii="Times New Roman" w:hAnsi="Times New Roman" w:cs="Times New Roman"/>
+          <w:b w:val="0"/>
+          <w:sz w:val="28"/>
+          <w:szCs w:val="20"/>
+        </w:rPr>
+        <w:t xml:space="preserve">writeln(a,' = ',x);</w:t>
+      </w:r>
+      <w:r/>
+    </w:p>
+    <w:p>
+      <w:r>
+        <w:rPr>
+          <w:rFonts w:ascii="Times New Roman" w:hAnsi="Times New Roman" w:cs="Times New Roman"/>
+          <w:b w:val="0"/>
+          <w:sz w:val="28"/>
+          <w:szCs w:val="20"/>
+        </w:rPr>
+        <w:t xml:space="preserve">end.</w:t>
+      </w:r>
+      <w:r>
+        <w:rPr>
+          <w:rFonts w:ascii="Times New Roman" w:hAnsi="Times New Roman" w:cs="Times New Roman"/>
+          <w:b w:val="0"/>
+          <w:sz w:val="28"/>
+          <w:szCs w:val="20"/>
+        </w:rPr>
+      </w:r>
+      <w:r/>
+    </w:p>
+    <w:p>
+      <w:pPr>
+        <w:rPr>
+          <w:rFonts w:ascii="Times New Roman" w:hAnsi="Times New Roman" w:cs="Times New Roman"/>
+          <w:b w:val="0"/>
+          <w:sz w:val="28"/>
+          <w:szCs w:val="20"/>
+        </w:rPr>
+      </w:pPr>
+      <w:r>
+        <w:rPr>
+          <w:rFonts w:ascii="Times New Roman" w:hAnsi="Times New Roman" w:cs="Times New Roman"/>
+          <w:b w:val="0"/>
+          <w:sz w:val="28"/>
+          <w:szCs w:val="20"/>
+        </w:rPr>
+      </w:r>
+      <w:r>
+        <w:rPr>
+          <w:rFonts w:ascii="Times New Roman" w:hAnsi="Times New Roman" w:cs="Times New Roman"/>
+          <w:b w:val="0"/>
+          <w:sz w:val="28"/>
+          <w:szCs w:val="20"/>
+        </w:rPr>
+      </w:r>
+      <w:r/>
+    </w:p>
+    <w:p>
       <w:pPr>
         <w:rPr>
           <w:rFonts w:ascii="Times New Roman" w:hAnsi="Times New Roman" w:cs="Times New Roman"/>
@@ -3255,57 +3233,15 @@
         </w:rPr>
         <w:t xml:space="preserve">В виду особенностей языка Pascal пришлось добавить цикл для возведения числа 2 в степень. Также тип данных int64 накладывает ограничение на длину строки ввода в 19 символов.</w:t>
       </w:r>
+      <w:r>
+        <w:rPr>
+          <w:rFonts w:ascii="Times New Roman" w:hAnsi="Times New Roman" w:cs="Times New Roman"/>
+          <w:b w:val="0"/>
+          <w:sz w:val="28"/>
+          <w:szCs w:val="20"/>
+        </w:rPr>
+      </w:r>
       <w:r/>
-      <w:r>
-        <w:rPr>
-          <w:rFonts w:ascii="Times New Roman" w:hAnsi="Times New Roman" w:cs="Times New Roman"/>
-          <w:b w:val="0"/>
-          <w:sz w:val="28"/>
-          <w:szCs w:val="20"/>
-        </w:rPr>
-      </w:r>
-      <w:r>
-        <w:rPr>
-          <w:rFonts w:ascii="Times New Roman" w:hAnsi="Times New Roman" w:cs="Times New Roman"/>
-          <w:b w:val="0"/>
-          <w:sz w:val="28"/>
-          <w:szCs w:val="20"/>
-        </w:rPr>
-      </w:r>
-      <w:r/>
-      <w:r>
-        <w:rPr>
-          <w:rFonts w:ascii="Times New Roman" w:hAnsi="Times New Roman" w:cs="Times New Roman"/>
-          <w:b w:val="0"/>
-          <w:sz w:val="28"/>
-          <w:szCs w:val="20"/>
-        </w:rPr>
-      </w:r>
-      <w:r>
-        <w:rPr>
-          <w:rFonts w:ascii="Times New Roman" w:hAnsi="Times New Roman" w:cs="Times New Roman"/>
-          <w:b w:val="0"/>
-          <w:sz w:val="28"/>
-          <w:szCs w:val="20"/>
-        </w:rPr>
-      </w:r>
-      <w:r>
-        <w:rPr>
-          <w:rFonts w:ascii="Times New Roman" w:hAnsi="Times New Roman" w:cs="Times New Roman"/>
-          <w:b w:val="0"/>
-          <w:sz w:val="28"/>
-          <w:szCs w:val="20"/>
-        </w:rPr>
-      </w:r>
-      <w:r/>
-      <w:r>
-        <w:rPr>
-          <w:rFonts w:ascii="Times New Roman" w:hAnsi="Times New Roman" w:cs="Times New Roman"/>
-          <w:b w:val="0"/>
-          <w:sz w:val="28"/>
-          <w:szCs w:val="20"/>
-        </w:rPr>
-      </w:r>
     </w:p>
     <w:p>
       <w:pPr>
@@ -3426,6 +3362,7 @@
           <w:highlight w:val="none"/>
         </w:rPr>
       </w:r>
+      <w:r/>
     </w:p>
     <w:sectPr>
       <w:footerReference w:type="default" r:id="rId9"/>
@@ -3545,7 +3482,7 @@
         <w:szCs w:val="24"/>
         <w:lang w:val="en-US"/>
       </w:rPr>
-      <w:t xml:space="preserve">2</w:t>
+      <w:t xml:space="preserve">3</w:t>
     </w:r>
     <w:r/>
   </w:p>

</xml_diff>